<commit_message>
multi field custom validator implemented
</commit_message>
<xml_diff>
--- a/Labs/Demo-App-Development/41-AdvancedCustomValidators.docx
+++ b/Labs/Demo-App-Development/41-AdvancedCustomValidators.docx
@@ -2,7 +2,499 @@
 <file path=word/document.xml><?xml version="1.0" encoding="utf-8"?>
 <w:document xmlns:wpc="http://schemas.microsoft.com/office/word/2010/wordprocessingCanvas" xmlns:cx="http://schemas.microsoft.com/office/drawing/2014/chartex" xmlns:cx1="http://schemas.microsoft.com/office/drawing/2015/9/8/chartex" xmlns:cx2="http://schemas.microsoft.com/office/drawing/2015/10/21/chartex" xmlns:cx3="http://schemas.microsoft.com/office/drawing/2016/5/9/chartex" xmlns:cx4="http://schemas.microsoft.com/office/drawing/2016/5/10/chartex" xmlns:cx5="http://schemas.microsoft.com/office/drawing/2016/5/11/chartex" xmlns:cx6="http://schemas.microsoft.com/office/drawing/2016/5/12/chartex" xmlns:cx7="http://schemas.microsoft.com/office/drawing/2016/5/13/chartex" xmlns:cx8="http://schemas.microsoft.com/office/drawing/2016/5/14/chartex" xmlns:mc="http://schemas.openxmlformats.org/markup-compatibility/2006" xmlns:aink="http://schemas.microsoft.com/office/drawing/2016/ink" xmlns:am3d="http://schemas.microsoft.com/office/drawing/2017/model3d" xmlns:o="urn:schemas-microsoft-com:office:office" xmlns:r="http://schemas.openxmlformats.org/officeDocument/2006/relationships" xmlns:m="http://schemas.openxmlformats.org/officeDocument/2006/math" xmlns:v="urn:schemas-microsoft-com:vml" xmlns:wp14="http://schemas.microsoft.com/office/word/2010/wordprocessingDrawing" xmlns:wp="http://schemas.openxmlformats.org/drawingml/2006/wordprocessingDrawing" xmlns:w10="urn:schemas-microsoft-com:office:word" xmlns:w="http://schemas.openxmlformats.org/wordprocessingml/2006/main" xmlns:w14="http://schemas.microsoft.com/office/word/2010/wordml" xmlns:w15="http://schemas.microsoft.com/office/word/2012/wordml" xmlns:w16cex="http://schemas.microsoft.com/office/word/2018/wordml/cex" xmlns:w16cid="http://schemas.microsoft.com/office/word/2016/wordml/cid" xmlns:w16="http://schemas.microsoft.com/office/word/2018/wordml" xmlns:w16se="http://schemas.microsoft.com/office/word/2015/wordml/symex" xmlns:wpg="http://schemas.microsoft.com/office/word/2010/wordprocessingGroup" xmlns:wpi="http://schemas.microsoft.com/office/word/2010/wordprocessingInk" xmlns:wne="http://schemas.microsoft.com/office/word/2006/wordml" xmlns:wps="http://schemas.microsoft.com/office/word/2010/wordprocessingShape" mc:Ignorable="w14 w15 w16se w16cid w16 w16cex wp14">
   <w:body>
-    <w:p/>
+    <w:p>
+      <w:pPr>
+        <w:pStyle w:val="ListParagraph"/>
+        <w:numPr>
+          <w:ilvl w:val="0"/>
+          <w:numId w:val="1"/>
+        </w:numPr>
+      </w:pPr>
+      <w:r>
+        <w:t xml:space="preserve">If you remember our create event form. We have two sets of field in it wherein we ask the user to supply </w:t>
+      </w:r>
+      <w:r>
+        <w:t>address of the location where event will happen or online URL if the event is online event. We expect user to supply either of the fields. Currently there is no validation on these fields that will do that. So lets add a directive that will do that.</w:t>
+      </w:r>
+    </w:p>
+    <w:p>
+      <w:pPr>
+        <w:pStyle w:val="ListParagraph"/>
+        <w:numPr>
+          <w:ilvl w:val="0"/>
+          <w:numId w:val="1"/>
+        </w:numPr>
+      </w:pPr>
+      <w:r>
+        <w:t>So right click the “shared” folder and create a file called “location-validator.directive.ts”.</w:t>
+      </w:r>
+    </w:p>
+    <w:p>
+      <w:pPr>
+        <w:pStyle w:val="ListParagraph"/>
+        <w:numPr>
+          <w:ilvl w:val="0"/>
+          <w:numId w:val="1"/>
+        </w:numPr>
+      </w:pPr>
+      <w:r>
+        <w:t>Now lets add the basic shell like below:</w:t>
+      </w:r>
+    </w:p>
+    <w:p>
+      <w:pPr>
+        <w:pStyle w:val="ListParagraph"/>
+        <w:numPr>
+          <w:ilvl w:val="0"/>
+          <w:numId w:val="1"/>
+        </w:numPr>
+      </w:pPr>
+      <w:r>
+        <w:rPr>
+          <w:noProof/>
+        </w:rPr>
+        <w:drawing>
+          <wp:inline distT="0" distB="0" distL="0" distR="0" wp14:anchorId="3D4A8FFF" wp14:editId="277BF297">
+            <wp:extent cx="5943600" cy="2026920"/>
+            <wp:effectExtent l="0" t="0" r="0" b="0"/>
+            <wp:docPr id="1" name="Picture 1"/>
+            <wp:cNvGraphicFramePr>
+              <a:graphicFrameLocks xmlns:a="http://schemas.openxmlformats.org/drawingml/2006/main" noChangeAspect="1"/>
+            </wp:cNvGraphicFramePr>
+            <a:graphic xmlns:a="http://schemas.openxmlformats.org/drawingml/2006/main">
+              <a:graphicData uri="http://schemas.openxmlformats.org/drawingml/2006/picture">
+                <pic:pic xmlns:pic="http://schemas.openxmlformats.org/drawingml/2006/picture">
+                  <pic:nvPicPr>
+                    <pic:cNvPr id="1" name=""/>
+                    <pic:cNvPicPr/>
+                  </pic:nvPicPr>
+                  <pic:blipFill>
+                    <a:blip r:embed="rId7"/>
+                    <a:stretch>
+                      <a:fillRect/>
+                    </a:stretch>
+                  </pic:blipFill>
+                  <pic:spPr>
+                    <a:xfrm>
+                      <a:off x="0" y="0"/>
+                      <a:ext cx="5943600" cy="2026920"/>
+                    </a:xfrm>
+                    <a:prstGeom prst="rect">
+                      <a:avLst/>
+                    </a:prstGeom>
+                  </pic:spPr>
+                </pic:pic>
+              </a:graphicData>
+            </a:graphic>
+          </wp:inline>
+        </w:drawing>
+      </w:r>
+    </w:p>
+    <w:p>
+      <w:pPr>
+        <w:pStyle w:val="ListParagraph"/>
+        <w:numPr>
+          <w:ilvl w:val="0"/>
+          <w:numId w:val="1"/>
+        </w:numPr>
+      </w:pPr>
+      <w:r>
+        <w:t>Ok now lets implement the Validator interface of angular/forms like below:</w:t>
+      </w:r>
+    </w:p>
+    <w:p>
+      <w:pPr>
+        <w:pStyle w:val="ListParagraph"/>
+        <w:numPr>
+          <w:ilvl w:val="0"/>
+          <w:numId w:val="1"/>
+        </w:numPr>
+      </w:pPr>
+      <w:r>
+        <w:rPr>
+          <w:noProof/>
+        </w:rPr>
+        <w:drawing>
+          <wp:inline distT="0" distB="0" distL="0" distR="0" wp14:anchorId="6CA5FC77" wp14:editId="5DC2502B">
+            <wp:extent cx="5943600" cy="2026285"/>
+            <wp:effectExtent l="0" t="0" r="0" b="0"/>
+            <wp:docPr id="5" name="Picture 5"/>
+            <wp:cNvGraphicFramePr>
+              <a:graphicFrameLocks xmlns:a="http://schemas.openxmlformats.org/drawingml/2006/main" noChangeAspect="1"/>
+            </wp:cNvGraphicFramePr>
+            <a:graphic xmlns:a="http://schemas.openxmlformats.org/drawingml/2006/main">
+              <a:graphicData uri="http://schemas.openxmlformats.org/drawingml/2006/picture">
+                <pic:pic xmlns:pic="http://schemas.openxmlformats.org/drawingml/2006/picture">
+                  <pic:nvPicPr>
+                    <pic:cNvPr id="1" name=""/>
+                    <pic:cNvPicPr/>
+                  </pic:nvPicPr>
+                  <pic:blipFill>
+                    <a:blip r:embed="rId8"/>
+                    <a:stretch>
+                      <a:fillRect/>
+                    </a:stretch>
+                  </pic:blipFill>
+                  <pic:spPr>
+                    <a:xfrm>
+                      <a:off x="0" y="0"/>
+                      <a:ext cx="5943600" cy="2026285"/>
+                    </a:xfrm>
+                    <a:prstGeom prst="rect">
+                      <a:avLst/>
+                    </a:prstGeom>
+                  </pic:spPr>
+                </pic:pic>
+              </a:graphicData>
+            </a:graphic>
+          </wp:inline>
+        </w:drawing>
+      </w:r>
+    </w:p>
+    <w:p>
+      <w:pPr>
+        <w:pStyle w:val="ListParagraph"/>
+        <w:numPr>
+          <w:ilvl w:val="0"/>
+          <w:numId w:val="1"/>
+        </w:numPr>
+      </w:pPr>
+      <w:r>
+        <w:t>Alright now we are ready to access controls of the form group and check their values to return an object depicting the error or no error scenario like below:</w:t>
+      </w:r>
+    </w:p>
+    <w:p>
+      <w:pPr>
+        <w:pStyle w:val="ListParagraph"/>
+        <w:numPr>
+          <w:ilvl w:val="0"/>
+          <w:numId w:val="1"/>
+        </w:numPr>
+      </w:pPr>
+      <w:r>
+        <w:rPr>
+          <w:noProof/>
+        </w:rPr>
+        <w:lastRenderedPageBreak/>
+        <w:drawing>
+          <wp:inline distT="0" distB="0" distL="0" distR="0" wp14:anchorId="151A4728" wp14:editId="3CAF2D16">
+            <wp:extent cx="5943600" cy="4482465"/>
+            <wp:effectExtent l="0" t="0" r="0" b="0"/>
+            <wp:docPr id="6" name="Picture 6"/>
+            <wp:cNvGraphicFramePr>
+              <a:graphicFrameLocks xmlns:a="http://schemas.openxmlformats.org/drawingml/2006/main" noChangeAspect="1"/>
+            </wp:cNvGraphicFramePr>
+            <a:graphic xmlns:a="http://schemas.openxmlformats.org/drawingml/2006/main">
+              <a:graphicData uri="http://schemas.openxmlformats.org/drawingml/2006/picture">
+                <pic:pic xmlns:pic="http://schemas.openxmlformats.org/drawingml/2006/picture">
+                  <pic:nvPicPr>
+                    <pic:cNvPr id="1" name=""/>
+                    <pic:cNvPicPr/>
+                  </pic:nvPicPr>
+                  <pic:blipFill>
+                    <a:blip r:embed="rId9"/>
+                    <a:stretch>
+                      <a:fillRect/>
+                    </a:stretch>
+                  </pic:blipFill>
+                  <pic:spPr>
+                    <a:xfrm>
+                      <a:off x="0" y="0"/>
+                      <a:ext cx="5943600" cy="4482465"/>
+                    </a:xfrm>
+                    <a:prstGeom prst="rect">
+                      <a:avLst/>
+                    </a:prstGeom>
+                  </pic:spPr>
+                </pic:pic>
+              </a:graphicData>
+            </a:graphic>
+          </wp:inline>
+        </w:drawing>
+      </w:r>
+    </w:p>
+    <w:p>
+      <w:pPr>
+        <w:pStyle w:val="ListParagraph"/>
+        <w:numPr>
+          <w:ilvl w:val="0"/>
+          <w:numId w:val="1"/>
+        </w:numPr>
+      </w:pPr>
+      <w:r>
+        <w:t>Now lets add this directive in declarations array in app module.</w:t>
+      </w:r>
+    </w:p>
+    <w:p>
+      <w:pPr>
+        <w:pStyle w:val="ListParagraph"/>
+        <w:numPr>
+          <w:ilvl w:val="0"/>
+          <w:numId w:val="1"/>
+        </w:numPr>
+      </w:pPr>
+      <w:r>
+        <w:t xml:space="preserve">Now we need to add this validator </w:t>
+      </w:r>
+      <w:r>
+        <w:t>to NG_VALIDATOR service for angular to be able to fire this.</w:t>
+      </w:r>
+    </w:p>
+    <w:p>
+      <w:pPr>
+        <w:pStyle w:val="ListParagraph"/>
+        <w:numPr>
+          <w:ilvl w:val="0"/>
+          <w:numId w:val="1"/>
+        </w:numPr>
+      </w:pPr>
+      <w:r>
+        <w:rPr>
+          <w:noProof/>
+        </w:rPr>
+        <w:drawing>
+          <wp:inline distT="0" distB="0" distL="0" distR="0" wp14:anchorId="00DD27C2" wp14:editId="2055BB28">
+            <wp:extent cx="5943600" cy="1454150"/>
+            <wp:effectExtent l="0" t="0" r="0" b="0"/>
+            <wp:docPr id="7" name="Picture 7"/>
+            <wp:cNvGraphicFramePr>
+              <a:graphicFrameLocks xmlns:a="http://schemas.openxmlformats.org/drawingml/2006/main" noChangeAspect="1"/>
+            </wp:cNvGraphicFramePr>
+            <a:graphic xmlns:a="http://schemas.openxmlformats.org/drawingml/2006/main">
+              <a:graphicData uri="http://schemas.openxmlformats.org/drawingml/2006/picture">
+                <pic:pic xmlns:pic="http://schemas.openxmlformats.org/drawingml/2006/picture">
+                  <pic:nvPicPr>
+                    <pic:cNvPr id="1" name=""/>
+                    <pic:cNvPicPr/>
+                  </pic:nvPicPr>
+                  <pic:blipFill>
+                    <a:blip r:embed="rId10"/>
+                    <a:stretch>
+                      <a:fillRect/>
+                    </a:stretch>
+                  </pic:blipFill>
+                  <pic:spPr>
+                    <a:xfrm>
+                      <a:off x="0" y="0"/>
+                      <a:ext cx="5943600" cy="1454150"/>
+                    </a:xfrm>
+                    <a:prstGeom prst="rect">
+                      <a:avLst/>
+                    </a:prstGeom>
+                  </pic:spPr>
+                </pic:pic>
+              </a:graphicData>
+            </a:graphic>
+          </wp:inline>
+        </w:drawing>
+      </w:r>
+    </w:p>
+    <w:p>
+      <w:pPr>
+        <w:pStyle w:val="ListParagraph"/>
+        <w:numPr>
+          <w:ilvl w:val="0"/>
+          <w:numId w:val="1"/>
+        </w:numPr>
+      </w:pPr>
+      <w:r>
+        <w:t>Now lets apply the selector to the create event form HTML template like below:</w:t>
+      </w:r>
+    </w:p>
+    <w:p>
+      <w:pPr>
+        <w:pStyle w:val="ListParagraph"/>
+        <w:numPr>
+          <w:ilvl w:val="0"/>
+          <w:numId w:val="1"/>
+        </w:numPr>
+      </w:pPr>
+      <w:r>
+        <w:rPr>
+          <w:noProof/>
+        </w:rPr>
+        <w:lastRenderedPageBreak/>
+        <w:drawing>
+          <wp:inline distT="0" distB="0" distL="0" distR="0" wp14:anchorId="03BE144F" wp14:editId="51373214">
+            <wp:extent cx="5943600" cy="2713355"/>
+            <wp:effectExtent l="0" t="0" r="0" b="0"/>
+            <wp:docPr id="8" name="Picture 8"/>
+            <wp:cNvGraphicFramePr>
+              <a:graphicFrameLocks xmlns:a="http://schemas.openxmlformats.org/drawingml/2006/main" noChangeAspect="1"/>
+            </wp:cNvGraphicFramePr>
+            <a:graphic xmlns:a="http://schemas.openxmlformats.org/drawingml/2006/main">
+              <a:graphicData uri="http://schemas.openxmlformats.org/drawingml/2006/picture">
+                <pic:pic xmlns:pic="http://schemas.openxmlformats.org/drawingml/2006/picture">
+                  <pic:nvPicPr>
+                    <pic:cNvPr id="1" name=""/>
+                    <pic:cNvPicPr/>
+                  </pic:nvPicPr>
+                  <pic:blipFill>
+                    <a:blip r:embed="rId11"/>
+                    <a:stretch>
+                      <a:fillRect/>
+                    </a:stretch>
+                  </pic:blipFill>
+                  <pic:spPr>
+                    <a:xfrm>
+                      <a:off x="0" y="0"/>
+                      <a:ext cx="5943600" cy="2713355"/>
+                    </a:xfrm>
+                    <a:prstGeom prst="rect">
+                      <a:avLst/>
+                    </a:prstGeom>
+                  </pic:spPr>
+                </pic:pic>
+              </a:graphicData>
+            </a:graphic>
+          </wp:inline>
+        </w:drawing>
+      </w:r>
+    </w:p>
+    <w:p>
+      <w:pPr>
+        <w:pStyle w:val="ListParagraph"/>
+        <w:numPr>
+          <w:ilvl w:val="0"/>
+          <w:numId w:val="1"/>
+        </w:numPr>
+      </w:pPr>
+      <w:r>
+        <w:t>Now if you go to the create event form you will not be able to save the event without passing in either location address or online url.</w:t>
+      </w:r>
+    </w:p>
+    <w:p>
+      <w:pPr>
+        <w:pStyle w:val="ListParagraph"/>
+        <w:numPr>
+          <w:ilvl w:val="0"/>
+          <w:numId w:val="1"/>
+        </w:numPr>
+      </w:pPr>
+      <w:r>
+        <w:t>Now lets show an error message also that has been missing:</w:t>
+      </w:r>
+    </w:p>
+    <w:p>
+      <w:pPr>
+        <w:pStyle w:val="ListParagraph"/>
+        <w:numPr>
+          <w:ilvl w:val="0"/>
+          <w:numId w:val="1"/>
+        </w:numPr>
+      </w:pPr>
+      <w:r>
+        <w:rPr>
+          <w:noProof/>
+        </w:rPr>
+        <w:drawing>
+          <wp:inline distT="0" distB="0" distL="0" distR="0" wp14:anchorId="4F85DE02" wp14:editId="0925DE0C">
+            <wp:extent cx="5943600" cy="1146175"/>
+            <wp:effectExtent l="0" t="0" r="0" b="0"/>
+            <wp:docPr id="10" name="Picture 10"/>
+            <wp:cNvGraphicFramePr>
+              <a:graphicFrameLocks xmlns:a="http://schemas.openxmlformats.org/drawingml/2006/main" noChangeAspect="1"/>
+            </wp:cNvGraphicFramePr>
+            <a:graphic xmlns:a="http://schemas.openxmlformats.org/drawingml/2006/main">
+              <a:graphicData uri="http://schemas.openxmlformats.org/drawingml/2006/picture">
+                <pic:pic xmlns:pic="http://schemas.openxmlformats.org/drawingml/2006/picture">
+                  <pic:nvPicPr>
+                    <pic:cNvPr id="1" name=""/>
+                    <pic:cNvPicPr/>
+                  </pic:nvPicPr>
+                  <pic:blipFill>
+                    <a:blip r:embed="rId12"/>
+                    <a:stretch>
+                      <a:fillRect/>
+                    </a:stretch>
+                  </pic:blipFill>
+                  <pic:spPr>
+                    <a:xfrm>
+                      <a:off x="0" y="0"/>
+                      <a:ext cx="5943600" cy="1146175"/>
+                    </a:xfrm>
+                    <a:prstGeom prst="rect">
+                      <a:avLst/>
+                    </a:prstGeom>
+                  </pic:spPr>
+                </pic:pic>
+              </a:graphicData>
+            </a:graphic>
+          </wp:inline>
+        </w:drawing>
+      </w:r>
+    </w:p>
+    <w:p>
+      <w:pPr>
+        <w:pStyle w:val="ListParagraph"/>
+        <w:numPr>
+          <w:ilvl w:val="0"/>
+          <w:numId w:val="1"/>
+        </w:numPr>
+      </w:pPr>
+      <w:r>
+        <w:t>Now the error message will show up like below:</w:t>
+      </w:r>
+    </w:p>
+    <w:p>
+      <w:pPr>
+        <w:pStyle w:val="ListParagraph"/>
+        <w:numPr>
+          <w:ilvl w:val="0"/>
+          <w:numId w:val="1"/>
+        </w:numPr>
+      </w:pPr>
+      <w:r>
+        <w:rPr>
+          <w:noProof/>
+        </w:rPr>
+        <w:lastRenderedPageBreak/>
+        <w:drawing>
+          <wp:inline distT="0" distB="0" distL="0" distR="0" wp14:anchorId="56150B40" wp14:editId="2543DDE3">
+            <wp:extent cx="5943600" cy="4185920"/>
+            <wp:effectExtent l="0" t="0" r="0" b="5080"/>
+            <wp:docPr id="9" name="Picture 9"/>
+            <wp:cNvGraphicFramePr>
+              <a:graphicFrameLocks xmlns:a="http://schemas.openxmlformats.org/drawingml/2006/main" noChangeAspect="1"/>
+            </wp:cNvGraphicFramePr>
+            <a:graphic xmlns:a="http://schemas.openxmlformats.org/drawingml/2006/main">
+              <a:graphicData uri="http://schemas.openxmlformats.org/drawingml/2006/picture">
+                <pic:pic xmlns:pic="http://schemas.openxmlformats.org/drawingml/2006/picture">
+                  <pic:nvPicPr>
+                    <pic:cNvPr id="1" name=""/>
+                    <pic:cNvPicPr/>
+                  </pic:nvPicPr>
+                  <pic:blipFill>
+                    <a:blip r:embed="rId13"/>
+                    <a:stretch>
+                      <a:fillRect/>
+                    </a:stretch>
+                  </pic:blipFill>
+                  <pic:spPr>
+                    <a:xfrm>
+                      <a:off x="0" y="0"/>
+                      <a:ext cx="5943600" cy="4185920"/>
+                    </a:xfrm>
+                    <a:prstGeom prst="rect">
+                      <a:avLst/>
+                    </a:prstGeom>
+                  </pic:spPr>
+                </pic:pic>
+              </a:graphicData>
+            </a:graphic>
+          </wp:inline>
+        </w:drawing>
+      </w:r>
+    </w:p>
+    <w:p>
+      <w:pPr>
+        <w:pStyle w:val="ListParagraph"/>
+        <w:numPr>
+          <w:ilvl w:val="0"/>
+          <w:numId w:val="1"/>
+        </w:numPr>
+      </w:pPr>
+    </w:p>
     <w:sectPr>
       <w:pgSz w:w="12240" w:h="15840"/>
       <w:pgMar w:top="1440" w:right="1440" w:bottom="1440" w:left="1440" w:header="720" w:footer="720" w:gutter="0"/>
@@ -61,6 +553,103 @@
     </w:p>
   </w:footnote>
 </w:footnotes>
+</file>
+
+<file path=word/numbering.xml><?xml version="1.0" encoding="utf-8"?>
+<w:numbering xmlns:wpc="http://schemas.microsoft.com/office/word/2010/wordprocessingCanvas" xmlns:cx="http://schemas.microsoft.com/office/drawing/2014/chartex" xmlns:cx1="http://schemas.microsoft.com/office/drawing/2015/9/8/chartex" xmlns:cx2="http://schemas.microsoft.com/office/drawing/2015/10/21/chartex" xmlns:cx3="http://schemas.microsoft.com/office/drawing/2016/5/9/chartex" xmlns:cx4="http://schemas.microsoft.com/office/drawing/2016/5/10/chartex" xmlns:cx5="http://schemas.microsoft.com/office/drawing/2016/5/11/chartex" xmlns:cx6="http://schemas.microsoft.com/office/drawing/2016/5/12/chartex" xmlns:cx7="http://schemas.microsoft.com/office/drawing/2016/5/13/chartex" xmlns:cx8="http://schemas.microsoft.com/office/drawing/2016/5/14/chartex" xmlns:mc="http://schemas.openxmlformats.org/markup-compatibility/2006" xmlns:aink="http://schemas.microsoft.com/office/drawing/2016/ink" xmlns:am3d="http://schemas.microsoft.com/office/drawing/2017/model3d" xmlns:o="urn:schemas-microsoft-com:office:office" xmlns:r="http://schemas.openxmlformats.org/officeDocument/2006/relationships" xmlns:m="http://schemas.openxmlformats.org/officeDocument/2006/math" xmlns:v="urn:schemas-microsoft-com:vml" xmlns:wp14="http://schemas.microsoft.com/office/word/2010/wordprocessingDrawing" xmlns:wp="http://schemas.openxmlformats.org/drawingml/2006/wordprocessingDrawing" xmlns:w10="urn:schemas-microsoft-com:office:word" xmlns:w="http://schemas.openxmlformats.org/wordprocessingml/2006/main" xmlns:w14="http://schemas.microsoft.com/office/word/2010/wordml" xmlns:w15="http://schemas.microsoft.com/office/word/2012/wordml" xmlns:w16cex="http://schemas.microsoft.com/office/word/2018/wordml/cex" xmlns:w16cid="http://schemas.microsoft.com/office/word/2016/wordml/cid" xmlns:w16="http://schemas.microsoft.com/office/word/2018/wordml" xmlns:w16se="http://schemas.microsoft.com/office/word/2015/wordml/symex" xmlns:wpg="http://schemas.microsoft.com/office/word/2010/wordprocessingGroup" xmlns:wpi="http://schemas.microsoft.com/office/word/2010/wordprocessingInk" xmlns:wne="http://schemas.microsoft.com/office/word/2006/wordml" xmlns:wps="http://schemas.microsoft.com/office/word/2010/wordprocessingShape" mc:Ignorable="w14 w15 w16se w16cid w16 w16cex wp14">
+  <w:abstractNum w:abstractNumId="0" w15:restartNumberingAfterBreak="0">
+    <w:nsid w:val="593E7471"/>
+    <w:multiLevelType w:val="hybridMultilevel"/>
+    <w:tmpl w:val="D8B884B2"/>
+    <w:lvl w:ilvl="0" w:tplc="04090011">
+      <w:start w:val="1"/>
+      <w:numFmt w:val="decimal"/>
+      <w:lvlText w:val="%1)"/>
+      <w:lvlJc w:val="left"/>
+      <w:pPr>
+        <w:ind w:left="720" w:hanging="360"/>
+      </w:pPr>
+      <w:rPr>
+        <w:rFonts w:hint="default"/>
+      </w:rPr>
+    </w:lvl>
+    <w:lvl w:ilvl="1" w:tplc="04090019" w:tentative="1">
+      <w:start w:val="1"/>
+      <w:numFmt w:val="lowerLetter"/>
+      <w:lvlText w:val="%2."/>
+      <w:lvlJc w:val="left"/>
+      <w:pPr>
+        <w:ind w:left="1440" w:hanging="360"/>
+      </w:pPr>
+    </w:lvl>
+    <w:lvl w:ilvl="2" w:tplc="0409001B" w:tentative="1">
+      <w:start w:val="1"/>
+      <w:numFmt w:val="lowerRoman"/>
+      <w:lvlText w:val="%3."/>
+      <w:lvlJc w:val="right"/>
+      <w:pPr>
+        <w:ind w:left="2160" w:hanging="180"/>
+      </w:pPr>
+    </w:lvl>
+    <w:lvl w:ilvl="3" w:tplc="0409000F" w:tentative="1">
+      <w:start w:val="1"/>
+      <w:numFmt w:val="decimal"/>
+      <w:lvlText w:val="%4."/>
+      <w:lvlJc w:val="left"/>
+      <w:pPr>
+        <w:ind w:left="2880" w:hanging="360"/>
+      </w:pPr>
+    </w:lvl>
+    <w:lvl w:ilvl="4" w:tplc="04090019" w:tentative="1">
+      <w:start w:val="1"/>
+      <w:numFmt w:val="lowerLetter"/>
+      <w:lvlText w:val="%5."/>
+      <w:lvlJc w:val="left"/>
+      <w:pPr>
+        <w:ind w:left="3600" w:hanging="360"/>
+      </w:pPr>
+    </w:lvl>
+    <w:lvl w:ilvl="5" w:tplc="0409001B" w:tentative="1">
+      <w:start w:val="1"/>
+      <w:numFmt w:val="lowerRoman"/>
+      <w:lvlText w:val="%6."/>
+      <w:lvlJc w:val="right"/>
+      <w:pPr>
+        <w:ind w:left="4320" w:hanging="180"/>
+      </w:pPr>
+    </w:lvl>
+    <w:lvl w:ilvl="6" w:tplc="0409000F" w:tentative="1">
+      <w:start w:val="1"/>
+      <w:numFmt w:val="decimal"/>
+      <w:lvlText w:val="%7."/>
+      <w:lvlJc w:val="left"/>
+      <w:pPr>
+        <w:ind w:left="5040" w:hanging="360"/>
+      </w:pPr>
+    </w:lvl>
+    <w:lvl w:ilvl="7" w:tplc="04090019" w:tentative="1">
+      <w:start w:val="1"/>
+      <w:numFmt w:val="lowerLetter"/>
+      <w:lvlText w:val="%8."/>
+      <w:lvlJc w:val="left"/>
+      <w:pPr>
+        <w:ind w:left="5760" w:hanging="360"/>
+      </w:pPr>
+    </w:lvl>
+    <w:lvl w:ilvl="8" w:tplc="0409001B" w:tentative="1">
+      <w:start w:val="1"/>
+      <w:numFmt w:val="lowerRoman"/>
+      <w:lvlText w:val="%9."/>
+      <w:lvlJc w:val="right"/>
+      <w:pPr>
+        <w:ind w:left="6480" w:hanging="180"/>
+      </w:pPr>
+    </w:lvl>
+  </w:abstractNum>
+  <w:num w:numId="1">
+    <w:abstractNumId w:val="0"/>
+  </w:num>
+</w:numbering>
 </file>
 
 <file path=word/styles.xml><?xml version="1.0" encoding="utf-8"?>
@@ -489,6 +1078,17 @@
     <w:semiHidden/>
     <w:unhideWhenUsed/>
   </w:style>
+  <w:style w:type="paragraph" w:styleId="ListParagraph">
+    <w:name w:val="List Paragraph"/>
+    <w:basedOn w:val="Normal"/>
+    <w:uiPriority w:val="34"/>
+    <w:qFormat/>
+    <w:rsid w:val="0058610A"/>
+    <w:pPr>
+      <w:ind w:left="720"/>
+      <w:contextualSpacing/>
+    </w:pPr>
+  </w:style>
 </w:styles>
 </file>
 

</xml_diff>